<commit_message>
estoy probando y modificando mis notas
</commit_message>
<xml_diff>
--- a/notas.docx
+++ b/notas.docx
@@ -77,6 +77,7 @@
           <w:lang w:val="es-ES"/>
         </w:rPr>
       </w:pPr>
+      <w:proofErr w:type="gramStart"/>
       <w:r>
         <w:rPr>
           <w:lang w:val="es-ES"/>
@@ -91,6 +92,7 @@
         <w:t>config</w:t>
       </w:r>
       <w:proofErr w:type="spellEnd"/>
+      <w:proofErr w:type="gramEnd"/>
       <w:r>
         <w:rPr>
           <w:lang w:val="es-ES"/>
@@ -488,6 +490,355 @@
     </w:p>
     <w:p>
       <w:pPr>
+        <w:rPr>
+          <w:lang w:val="es-ES"/>
+        </w:rPr>
+      </w:pPr>
+      <w:r>
+        <w:rPr>
+          <w:lang w:val="es-ES"/>
+        </w:rPr>
+        <w:lastRenderedPageBreak/>
+        <w:t>cuando un archivo aparece e n “U” es sin seguimiento</w:t>
+      </w:r>
+    </w:p>
+    <w:p>
+      <w:pPr>
+        <w:rPr>
+          <w:lang w:val="es-ES"/>
+        </w:rPr>
+      </w:pPr>
+      <w:r>
+        <w:rPr>
+          <w:lang w:val="es-ES"/>
+        </w:rPr>
+        <w:t xml:space="preserve">y cuando ejecutamos el comando </w:t>
+      </w:r>
+      <w:proofErr w:type="spellStart"/>
+      <w:r>
+        <w:rPr>
+          <w:lang w:val="es-ES"/>
+        </w:rPr>
+        <w:t>git</w:t>
+      </w:r>
+      <w:proofErr w:type="spellEnd"/>
+      <w:r>
+        <w:rPr>
+          <w:lang w:val="es-ES"/>
+        </w:rPr>
+        <w:t xml:space="preserve"> </w:t>
+      </w:r>
+      <w:proofErr w:type="spellStart"/>
+      <w:r>
+        <w:rPr>
+          <w:lang w:val="es-ES"/>
+        </w:rPr>
+        <w:t>add</w:t>
+      </w:r>
+      <w:proofErr w:type="spellEnd"/>
+      <w:r>
+        <w:rPr>
+          <w:lang w:val="es-ES"/>
+        </w:rPr>
+        <w:t xml:space="preserve"> </w:t>
+      </w:r>
+      <w:proofErr w:type="spellStart"/>
+      <w:r>
+        <w:rPr>
+          <w:lang w:val="es-ES"/>
+        </w:rPr>
+        <w:t>nombrearchivo</w:t>
+      </w:r>
+      <w:proofErr w:type="spellEnd"/>
+    </w:p>
+    <w:p>
+      <w:pPr>
+        <w:rPr>
+          <w:lang w:val="es-ES"/>
+        </w:rPr>
+      </w:pPr>
+      <w:r>
+        <w:rPr>
+          <w:lang w:val="es-ES"/>
+        </w:rPr>
+        <w:t>agrega ese archivo y aparece con la letra “A”</w:t>
+      </w:r>
+    </w:p>
+    <w:p>
+      <w:pPr>
+        <w:rPr>
+          <w:lang w:val="es-ES"/>
+        </w:rPr>
+      </w:pPr>
+    </w:p>
+    <w:p>
+      <w:pPr>
+        <w:rPr>
+          <w:lang w:val="es-ES"/>
+        </w:rPr>
+      </w:pPr>
+      <w:r>
+        <w:rPr>
+          <w:lang w:val="es-ES"/>
+        </w:rPr>
+        <w:t>Para agregar todos los archivos</w:t>
+      </w:r>
+    </w:p>
+    <w:p>
+      <w:pPr>
+        <w:rPr>
+          <w:lang w:val="es-ES"/>
+        </w:rPr>
+      </w:pPr>
+      <w:proofErr w:type="spellStart"/>
+      <w:r>
+        <w:rPr>
+          <w:lang w:val="es-ES"/>
+        </w:rPr>
+        <w:t>git</w:t>
+      </w:r>
+      <w:proofErr w:type="spellEnd"/>
+      <w:r>
+        <w:rPr>
+          <w:lang w:val="es-ES"/>
+        </w:rPr>
+        <w:t xml:space="preserve"> </w:t>
+      </w:r>
+      <w:proofErr w:type="spellStart"/>
+      <w:r>
+        <w:rPr>
+          <w:lang w:val="es-ES"/>
+        </w:rPr>
+        <w:t>add</w:t>
+      </w:r>
+      <w:proofErr w:type="spellEnd"/>
+      <w:r>
+        <w:rPr>
+          <w:lang w:val="es-ES"/>
+        </w:rPr>
+        <w:t xml:space="preserve"> . </w:t>
+      </w:r>
+    </w:p>
+    <w:p>
+      <w:pPr>
+        <w:rPr>
+          <w:lang w:val="es-ES"/>
+        </w:rPr>
+      </w:pPr>
+    </w:p>
+    <w:p>
+      <w:pPr>
+        <w:rPr>
+          <w:lang w:val="es-ES"/>
+        </w:rPr>
+      </w:pPr>
+      <w:proofErr w:type="spellStart"/>
+      <w:r>
+        <w:rPr>
+          <w:lang w:val="es-ES"/>
+        </w:rPr>
+        <w:t>comitiar</w:t>
+      </w:r>
+      <w:proofErr w:type="spellEnd"/>
+    </w:p>
+    <w:p>
+      <w:pPr>
+        <w:rPr>
+          <w:lang w:val="es-ES"/>
+        </w:rPr>
+      </w:pPr>
+      <w:proofErr w:type="spellStart"/>
+      <w:r>
+        <w:rPr>
+          <w:lang w:val="es-ES"/>
+        </w:rPr>
+        <w:t>git</w:t>
+      </w:r>
+      <w:proofErr w:type="spellEnd"/>
+      <w:r>
+        <w:rPr>
+          <w:lang w:val="es-ES"/>
+        </w:rPr>
+        <w:t xml:space="preserve"> </w:t>
+      </w:r>
+      <w:proofErr w:type="spellStart"/>
+      <w:r>
+        <w:rPr>
+          <w:lang w:val="es-ES"/>
+        </w:rPr>
+        <w:t>commit</w:t>
+      </w:r>
+      <w:proofErr w:type="spellEnd"/>
+      <w:r>
+        <w:rPr>
+          <w:lang w:val="es-ES"/>
+        </w:rPr>
+        <w:t xml:space="preserve"> -m “primer mensaje”</w:t>
+      </w:r>
+    </w:p>
+    <w:p>
+      <w:pPr>
+        <w:spacing w:line="480" w:lineRule="auto"/>
+        <w:rPr>
+          <w:lang w:val="es-ES"/>
+        </w:rPr>
+      </w:pPr>
+      <w:r>
+        <w:rPr>
+          <w:lang w:val="es-ES"/>
+        </w:rPr>
+        <w:t>si modifico un archivo me va a aparecer con “M”</w:t>
+      </w:r>
+    </w:p>
+    <w:p>
+      <w:pPr>
+        <w:spacing w:line="480" w:lineRule="auto"/>
+        <w:rPr>
+          <w:lang w:val="es-ES"/>
+        </w:rPr>
+      </w:pPr>
+      <w:r>
+        <w:rPr>
+          <w:lang w:val="es-ES"/>
+        </w:rPr>
+        <w:t xml:space="preserve">hay tengo que hacer un </w:t>
+      </w:r>
+      <w:proofErr w:type="spellStart"/>
+      <w:r>
+        <w:rPr>
+          <w:lang w:val="es-ES"/>
+        </w:rPr>
+        <w:t>git</w:t>
+      </w:r>
+      <w:proofErr w:type="spellEnd"/>
+      <w:r>
+        <w:rPr>
+          <w:lang w:val="es-ES"/>
+        </w:rPr>
+        <w:t xml:space="preserve"> </w:t>
+      </w:r>
+      <w:proofErr w:type="spellStart"/>
+      <w:r>
+        <w:rPr>
+          <w:lang w:val="es-ES"/>
+        </w:rPr>
+        <w:t>add</w:t>
+      </w:r>
+      <w:proofErr w:type="spellEnd"/>
+      <w:r>
+        <w:rPr>
+          <w:lang w:val="es-ES"/>
+        </w:rPr>
+        <w:t xml:space="preserve"> . y otro </w:t>
+      </w:r>
+      <w:proofErr w:type="spellStart"/>
+      <w:proofErr w:type="gramStart"/>
+      <w:r>
+        <w:rPr>
+          <w:lang w:val="es-ES"/>
+        </w:rPr>
+        <w:t>commit</w:t>
+      </w:r>
+      <w:proofErr w:type="spellEnd"/>
+      <w:r>
+        <w:rPr>
+          <w:lang w:val="es-ES"/>
+        </w:rPr>
+        <w:t xml:space="preserve">  para</w:t>
+      </w:r>
+      <w:proofErr w:type="gramEnd"/>
+      <w:r>
+        <w:rPr>
+          <w:lang w:val="es-ES"/>
+        </w:rPr>
+        <w:t xml:space="preserve"> que subir a </w:t>
+      </w:r>
+      <w:proofErr w:type="spellStart"/>
+      <w:r>
+        <w:rPr>
+          <w:lang w:val="es-ES"/>
+        </w:rPr>
+        <w:t>git</w:t>
+      </w:r>
+      <w:proofErr w:type="spellEnd"/>
+      <w:r>
+        <w:rPr>
+          <w:lang w:val="es-ES"/>
+        </w:rPr>
+        <w:t xml:space="preserve"> ese cambio nuevo</w:t>
+      </w:r>
+    </w:p>
+    <w:p>
+      <w:pPr>
+        <w:spacing w:line="480" w:lineRule="auto"/>
+        <w:rPr>
+          <w:lang w:val="es-ES"/>
+        </w:rPr>
+      </w:pPr>
+    </w:p>
+    <w:p>
+      <w:pPr>
+        <w:spacing w:line="480" w:lineRule="auto"/>
+        <w:rPr>
+          <w:lang w:val="es-ES"/>
+        </w:rPr>
+      </w:pPr>
+      <w:r>
+        <w:rPr>
+          <w:lang w:val="es-ES"/>
+        </w:rPr>
+        <w:t xml:space="preserve">tenemos que ser </w:t>
+      </w:r>
+      <w:proofErr w:type="spellStart"/>
+      <w:r>
+        <w:rPr>
+          <w:lang w:val="es-ES"/>
+        </w:rPr>
+        <w:t>consiso</w:t>
+      </w:r>
+      <w:proofErr w:type="spellEnd"/>
+      <w:r>
+        <w:rPr>
+          <w:lang w:val="es-ES"/>
+        </w:rPr>
+        <w:t xml:space="preserve"> y directo </w:t>
+      </w:r>
+    </w:p>
+    <w:p>
+      <w:pPr>
+        <w:spacing w:line="480" w:lineRule="auto"/>
+        <w:rPr>
+          <w:lang w:val="es-ES"/>
+        </w:rPr>
+      </w:pPr>
+    </w:p>
+    <w:p>
+      <w:pPr>
+        <w:spacing w:line="480" w:lineRule="auto"/>
+        <w:rPr>
+          <w:lang w:val="es-ES"/>
+        </w:rPr>
+      </w:pPr>
+    </w:p>
+    <w:p>
+      <w:pPr>
+        <w:spacing w:line="480" w:lineRule="auto"/>
+        <w:rPr>
+          <w:lang w:val="es-ES"/>
+        </w:rPr>
+      </w:pPr>
+    </w:p>
+    <w:p>
+      <w:pPr>
+        <w:spacing w:line="480" w:lineRule="auto"/>
+        <w:rPr>
+          <w:lang w:val="es-ES"/>
+        </w:rPr>
+      </w:pPr>
+    </w:p>
+    <w:p>
+      <w:pPr>
+        <w:spacing w:line="480" w:lineRule="auto"/>
         <w:rPr>
           <w:lang w:val="es-ES"/>
         </w:rPr>

</xml_diff>